<commit_message>
Gantt chart and Task Delivery Form update
</commit_message>
<xml_diff>
--- a/docs/Task Delivery Forms.docx
+++ b/docs/Task Delivery Forms.docx
@@ -708,8 +708,18 @@
                 <w:b/>
                 <w:color w:val="FFFFFF" w:themeColor="background1"/>
               </w:rPr>
-              <w:t>Jonas Arud</w:t>
-            </w:r>
+              <w:t xml:space="preserve">Jonas </w:t>
+            </w:r>
+            <w:proofErr w:type="spellStart"/>
+            <w:r>
+              <w:rPr>
+                <w:rFonts w:ascii="Calibri" w:eastAsia="Times New Roman" w:hAnsi="Calibri" w:cs="Calibri"/>
+                <w:b/>
+                <w:color w:val="FFFFFF" w:themeColor="background1"/>
+              </w:rPr>
+              <w:t>Arud</w:t>
+            </w:r>
+            <w:proofErr w:type="spellEnd"/>
           </w:p>
         </w:tc>
         <w:tc>
@@ -1212,7 +1222,25 @@
                 <w:b/>
                 <w:color w:val="FFFFFF" w:themeColor="background1"/>
               </w:rPr>
-              <w:t>Tom Vanlaer-McCanna</w:t>
+              <w:t xml:space="preserve">Tom </w:t>
+            </w:r>
+            <w:proofErr w:type="spellStart"/>
+            <w:r>
+              <w:rPr>
+                <w:rFonts w:ascii="Calibri" w:eastAsia="Times New Roman" w:hAnsi="Calibri" w:cs="Calibri"/>
+                <w:b/>
+                <w:color w:val="FFFFFF" w:themeColor="background1"/>
+              </w:rPr>
+              <w:t>Vanlaer</w:t>
+            </w:r>
+            <w:proofErr w:type="spellEnd"/>
+            <w:r>
+              <w:rPr>
+                <w:rFonts w:ascii="Calibri" w:eastAsia="Times New Roman" w:hAnsi="Calibri" w:cs="Calibri"/>
+                <w:b/>
+                <w:color w:val="FFFFFF" w:themeColor="background1"/>
+              </w:rPr>
+              <w:t>-McCanna</w:t>
             </w:r>
           </w:p>
         </w:tc>
@@ -1597,8 +1625,6 @@
               </w:rPr>
               <w:t>10</w:t>
             </w:r>
-            <w:bookmarkStart w:id="0" w:name="_GoBack"/>
-            <w:bookmarkEnd w:id="0"/>
             <w:r>
               <w:rPr>
                 <w:rFonts w:ascii="Calibri" w:eastAsia="Times New Roman" w:hAnsi="Calibri" w:cs="Calibri"/>
@@ -2336,6 +2362,60 @@
         <w:tc>
           <w:tcPr>
             <w:tcW w:w="336" w:type="pct"/>
+            <w:shd w:val="clear" w:color="auto" w:fill="808080" w:themeFill="background1" w:themeFillShade="80"/>
+            <w:noWrap/>
+            <w:vAlign w:val="center"/>
+            <w:hideMark/>
+          </w:tcPr>
+          <w:p>
+            <w:pPr>
+              <w:jc w:val="center"/>
+              <w:rPr>
+                <w:rFonts w:ascii="Calibri" w:eastAsia="Times New Roman" w:hAnsi="Calibri" w:cs="Calibri"/>
+                <w:color w:val="FFFFFF" w:themeColor="background1"/>
+              </w:rPr>
+            </w:pPr>
+          </w:p>
+        </w:tc>
+        <w:tc>
+          <w:tcPr>
+            <w:tcW w:w="336" w:type="pct"/>
+            <w:shd w:val="clear" w:color="auto" w:fill="808080" w:themeFill="background1" w:themeFillShade="80"/>
+            <w:noWrap/>
+            <w:vAlign w:val="center"/>
+            <w:hideMark/>
+          </w:tcPr>
+          <w:p>
+            <w:pPr>
+              <w:jc w:val="center"/>
+              <w:rPr>
+                <w:rFonts w:ascii="Calibri" w:eastAsia="Times New Roman" w:hAnsi="Calibri" w:cs="Calibri"/>
+                <w:color w:val="FFFFFF" w:themeColor="background1"/>
+              </w:rPr>
+            </w:pPr>
+          </w:p>
+        </w:tc>
+        <w:tc>
+          <w:tcPr>
+            <w:tcW w:w="336" w:type="pct"/>
+            <w:shd w:val="clear" w:color="auto" w:fill="808080" w:themeFill="background1" w:themeFillShade="80"/>
+            <w:noWrap/>
+            <w:vAlign w:val="center"/>
+            <w:hideMark/>
+          </w:tcPr>
+          <w:p>
+            <w:pPr>
+              <w:jc w:val="center"/>
+              <w:rPr>
+                <w:rFonts w:ascii="Calibri" w:eastAsia="Times New Roman" w:hAnsi="Calibri" w:cs="Calibri"/>
+                <w:color w:val="FFFFFF" w:themeColor="background1"/>
+              </w:rPr>
+            </w:pPr>
+          </w:p>
+        </w:tc>
+        <w:tc>
+          <w:tcPr>
+            <w:tcW w:w="336" w:type="pct"/>
             <w:shd w:val="clear" w:color="auto" w:fill="FFFFFF" w:themeFill="background1"/>
             <w:noWrap/>
             <w:vAlign w:val="center"/>
@@ -2372,97 +2452,43 @@
         <w:tc>
           <w:tcPr>
             <w:tcW w:w="336" w:type="pct"/>
-            <w:shd w:val="clear" w:color="auto" w:fill="FFFFFF" w:themeFill="background1"/>
-            <w:noWrap/>
-            <w:vAlign w:val="center"/>
-            <w:hideMark/>
-          </w:tcPr>
-          <w:p>
-            <w:pPr>
-              <w:jc w:val="center"/>
-              <w:rPr>
-                <w:rFonts w:ascii="Calibri" w:eastAsia="Times New Roman" w:hAnsi="Calibri" w:cs="Calibri"/>
-                <w:color w:val="FFFFFF" w:themeColor="background1"/>
-              </w:rPr>
-            </w:pPr>
-          </w:p>
-        </w:tc>
-        <w:tc>
-          <w:tcPr>
-            <w:tcW w:w="336" w:type="pct"/>
-            <w:shd w:val="clear" w:color="auto" w:fill="FFFFFF" w:themeFill="background1"/>
-            <w:noWrap/>
-            <w:vAlign w:val="center"/>
-            <w:hideMark/>
-          </w:tcPr>
-          <w:p>
-            <w:pPr>
-              <w:jc w:val="center"/>
-              <w:rPr>
-                <w:rFonts w:ascii="Calibri" w:eastAsia="Times New Roman" w:hAnsi="Calibri" w:cs="Calibri"/>
-                <w:color w:val="FFFFFF" w:themeColor="background1"/>
-              </w:rPr>
-            </w:pPr>
-          </w:p>
-        </w:tc>
-        <w:tc>
-          <w:tcPr>
-            <w:tcW w:w="336" w:type="pct"/>
-            <w:shd w:val="clear" w:color="auto" w:fill="FFFFFF" w:themeFill="background1"/>
-            <w:noWrap/>
-            <w:vAlign w:val="center"/>
-            <w:hideMark/>
-          </w:tcPr>
-          <w:p>
-            <w:pPr>
-              <w:jc w:val="center"/>
-              <w:rPr>
-                <w:rFonts w:ascii="Calibri" w:eastAsia="Times New Roman" w:hAnsi="Calibri" w:cs="Calibri"/>
-                <w:color w:val="FFFFFF" w:themeColor="background1"/>
-              </w:rPr>
-            </w:pPr>
-          </w:p>
-        </w:tc>
-        <w:tc>
-          <w:tcPr>
-            <w:tcW w:w="336" w:type="pct"/>
-            <w:shd w:val="clear" w:color="auto" w:fill="FFFFFF" w:themeFill="background1"/>
-            <w:noWrap/>
-            <w:vAlign w:val="center"/>
-            <w:hideMark/>
-          </w:tcPr>
-          <w:p>
-            <w:pPr>
-              <w:jc w:val="center"/>
-              <w:rPr>
-                <w:rFonts w:ascii="Calibri" w:eastAsia="Times New Roman" w:hAnsi="Calibri" w:cs="Calibri"/>
-                <w:color w:val="FFFFFF" w:themeColor="background1"/>
-              </w:rPr>
-            </w:pPr>
-          </w:p>
-        </w:tc>
-        <w:tc>
-          <w:tcPr>
-            <w:tcW w:w="336" w:type="pct"/>
-            <w:shd w:val="clear" w:color="auto" w:fill="FFFFFF" w:themeFill="background1"/>
-            <w:noWrap/>
-            <w:vAlign w:val="center"/>
-            <w:hideMark/>
-          </w:tcPr>
-          <w:p>
-            <w:pPr>
-              <w:jc w:val="center"/>
-              <w:rPr>
-                <w:rFonts w:ascii="Calibri" w:eastAsia="Times New Roman" w:hAnsi="Calibri" w:cs="Calibri"/>
-                <w:color w:val="FFFFFF" w:themeColor="background1"/>
-              </w:rPr>
-            </w:pPr>
-          </w:p>
-        </w:tc>
-        <w:tc>
-          <w:tcPr>
-            <w:tcW w:w="336" w:type="pct"/>
-            <w:shd w:val="clear" w:color="auto" w:fill="FFFFFF" w:themeFill="background1"/>
+            <w:shd w:val="clear" w:color="auto" w:fill="808080" w:themeFill="background1" w:themeFillShade="80"/>
+            <w:noWrap/>
+            <w:vAlign w:val="center"/>
+            <w:hideMark/>
+          </w:tcPr>
+          <w:p>
+            <w:pPr>
+              <w:jc w:val="center"/>
+              <w:rPr>
+                <w:rFonts w:ascii="Calibri" w:eastAsia="Times New Roman" w:hAnsi="Calibri" w:cs="Calibri"/>
+                <w:color w:val="FFFFFF" w:themeColor="background1"/>
+              </w:rPr>
+            </w:pPr>
+          </w:p>
+        </w:tc>
+        <w:tc>
+          <w:tcPr>
+            <w:tcW w:w="336" w:type="pct"/>
+            <w:shd w:val="clear" w:color="auto" w:fill="808080" w:themeFill="background1" w:themeFillShade="80"/>
+            <w:noWrap/>
+            <w:vAlign w:val="center"/>
+            <w:hideMark/>
+          </w:tcPr>
+          <w:p>
+            <w:pPr>
+              <w:jc w:val="center"/>
+              <w:rPr>
+                <w:rFonts w:ascii="Calibri" w:eastAsia="Times New Roman" w:hAnsi="Calibri" w:cs="Calibri"/>
+                <w:color w:val="FFFFFF" w:themeColor="background1"/>
+              </w:rPr>
+            </w:pPr>
+          </w:p>
+        </w:tc>
+        <w:tc>
+          <w:tcPr>
+            <w:tcW w:w="336" w:type="pct"/>
+            <w:shd w:val="clear" w:color="auto" w:fill="808080" w:themeFill="background1" w:themeFillShade="80"/>
             <w:noWrap/>
             <w:vAlign w:val="center"/>
             <w:hideMark/>
@@ -2540,8 +2566,54 @@
                 <w:b/>
                 <w:color w:val="FFFFFF" w:themeColor="background1"/>
               </w:rPr>
-              <w:t>Jonas Arud</w:t>
-            </w:r>
+              <w:t xml:space="preserve">Jonas </w:t>
+            </w:r>
+            <w:proofErr w:type="spellStart"/>
+            <w:r>
+              <w:rPr>
+                <w:rFonts w:ascii="Calibri" w:eastAsia="Times New Roman" w:hAnsi="Calibri" w:cs="Calibri"/>
+                <w:b/>
+                <w:color w:val="FFFFFF" w:themeColor="background1"/>
+              </w:rPr>
+              <w:t>Arud</w:t>
+            </w:r>
+            <w:proofErr w:type="spellEnd"/>
+          </w:p>
+        </w:tc>
+        <w:tc>
+          <w:tcPr>
+            <w:tcW w:w="336" w:type="pct"/>
+            <w:shd w:val="clear" w:color="auto" w:fill="808080" w:themeFill="background1" w:themeFillShade="80"/>
+            <w:noWrap/>
+            <w:vAlign w:val="center"/>
+            <w:hideMark/>
+          </w:tcPr>
+          <w:p>
+            <w:pPr>
+              <w:jc w:val="center"/>
+              <w:rPr>
+                <w:rFonts w:ascii="Calibri" w:eastAsia="Times New Roman" w:hAnsi="Calibri" w:cs="Calibri"/>
+                <w:color w:val="FFFFFF" w:themeColor="background1"/>
+              </w:rPr>
+            </w:pPr>
+          </w:p>
+        </w:tc>
+        <w:tc>
+          <w:tcPr>
+            <w:tcW w:w="336" w:type="pct"/>
+            <w:shd w:val="clear" w:color="auto" w:fill="808080" w:themeFill="background1" w:themeFillShade="80"/>
+            <w:noWrap/>
+            <w:vAlign w:val="center"/>
+            <w:hideMark/>
+          </w:tcPr>
+          <w:p>
+            <w:pPr>
+              <w:jc w:val="center"/>
+              <w:rPr>
+                <w:rFonts w:ascii="Calibri" w:eastAsia="Times New Roman" w:hAnsi="Calibri" w:cs="Calibri"/>
+                <w:color w:val="FFFFFF" w:themeColor="background1"/>
+              </w:rPr>
+            </w:pPr>
           </w:p>
         </w:tc>
         <w:tc>
@@ -2583,97 +2655,61 @@
         <w:tc>
           <w:tcPr>
             <w:tcW w:w="336" w:type="pct"/>
-            <w:shd w:val="clear" w:color="auto" w:fill="FFFFFF" w:themeFill="background1"/>
-            <w:noWrap/>
-            <w:vAlign w:val="center"/>
-            <w:hideMark/>
-          </w:tcPr>
-          <w:p>
-            <w:pPr>
-              <w:jc w:val="center"/>
-              <w:rPr>
-                <w:rFonts w:ascii="Calibri" w:eastAsia="Times New Roman" w:hAnsi="Calibri" w:cs="Calibri"/>
-                <w:color w:val="FFFFFF" w:themeColor="background1"/>
-              </w:rPr>
-            </w:pPr>
-          </w:p>
-        </w:tc>
-        <w:tc>
-          <w:tcPr>
-            <w:tcW w:w="336" w:type="pct"/>
-            <w:shd w:val="clear" w:color="auto" w:fill="FFFFFF" w:themeFill="background1"/>
-            <w:noWrap/>
-            <w:vAlign w:val="center"/>
-            <w:hideMark/>
-          </w:tcPr>
-          <w:p>
-            <w:pPr>
-              <w:jc w:val="center"/>
-              <w:rPr>
-                <w:rFonts w:ascii="Calibri" w:eastAsia="Times New Roman" w:hAnsi="Calibri" w:cs="Calibri"/>
-                <w:color w:val="FFFFFF" w:themeColor="background1"/>
-              </w:rPr>
-            </w:pPr>
-          </w:p>
-        </w:tc>
-        <w:tc>
-          <w:tcPr>
-            <w:tcW w:w="336" w:type="pct"/>
-            <w:shd w:val="clear" w:color="auto" w:fill="FFFFFF" w:themeFill="background1"/>
-            <w:noWrap/>
-            <w:vAlign w:val="center"/>
-            <w:hideMark/>
-          </w:tcPr>
-          <w:p>
-            <w:pPr>
-              <w:jc w:val="center"/>
-              <w:rPr>
-                <w:rFonts w:ascii="Calibri" w:eastAsia="Times New Roman" w:hAnsi="Calibri" w:cs="Calibri"/>
-                <w:color w:val="FFFFFF" w:themeColor="background1"/>
-              </w:rPr>
-            </w:pPr>
-          </w:p>
-        </w:tc>
-        <w:tc>
-          <w:tcPr>
-            <w:tcW w:w="336" w:type="pct"/>
-            <w:shd w:val="clear" w:color="auto" w:fill="FFFFFF" w:themeFill="background1"/>
-            <w:noWrap/>
-            <w:vAlign w:val="center"/>
-            <w:hideMark/>
-          </w:tcPr>
-          <w:p>
-            <w:pPr>
-              <w:jc w:val="center"/>
-              <w:rPr>
-                <w:rFonts w:ascii="Calibri" w:eastAsia="Times New Roman" w:hAnsi="Calibri" w:cs="Calibri"/>
-                <w:color w:val="FFFFFF" w:themeColor="background1"/>
-              </w:rPr>
-            </w:pPr>
-          </w:p>
-        </w:tc>
-        <w:tc>
-          <w:tcPr>
-            <w:tcW w:w="336" w:type="pct"/>
-            <w:shd w:val="clear" w:color="auto" w:fill="FFFFFF" w:themeFill="background1"/>
-            <w:noWrap/>
-            <w:vAlign w:val="center"/>
-            <w:hideMark/>
-          </w:tcPr>
-          <w:p>
-            <w:pPr>
-              <w:jc w:val="center"/>
-              <w:rPr>
-                <w:rFonts w:ascii="Calibri" w:eastAsia="Times New Roman" w:hAnsi="Calibri" w:cs="Calibri"/>
-                <w:color w:val="FFFFFF" w:themeColor="background1"/>
-              </w:rPr>
-            </w:pPr>
-          </w:p>
-        </w:tc>
-        <w:tc>
-          <w:tcPr>
-            <w:tcW w:w="336" w:type="pct"/>
-            <w:shd w:val="clear" w:color="auto" w:fill="FFFFFF" w:themeFill="background1"/>
+            <w:shd w:val="clear" w:color="auto" w:fill="808080" w:themeFill="background1" w:themeFillShade="80"/>
+            <w:noWrap/>
+            <w:vAlign w:val="center"/>
+            <w:hideMark/>
+          </w:tcPr>
+          <w:p>
+            <w:pPr>
+              <w:jc w:val="center"/>
+              <w:rPr>
+                <w:rFonts w:ascii="Calibri" w:eastAsia="Times New Roman" w:hAnsi="Calibri" w:cs="Calibri"/>
+                <w:color w:val="FFFFFF" w:themeColor="background1"/>
+              </w:rPr>
+            </w:pPr>
+          </w:p>
+        </w:tc>
+        <w:tc>
+          <w:tcPr>
+            <w:tcW w:w="336" w:type="pct"/>
+            <w:shd w:val="clear" w:color="auto" w:fill="808080" w:themeFill="background1" w:themeFillShade="80"/>
+            <w:noWrap/>
+            <w:vAlign w:val="center"/>
+            <w:hideMark/>
+          </w:tcPr>
+          <w:p>
+            <w:pPr>
+              <w:jc w:val="center"/>
+              <w:rPr>
+                <w:rFonts w:ascii="Calibri" w:eastAsia="Times New Roman" w:hAnsi="Calibri" w:cs="Calibri"/>
+                <w:color w:val="FFFFFF" w:themeColor="background1"/>
+              </w:rPr>
+            </w:pPr>
+          </w:p>
+        </w:tc>
+        <w:tc>
+          <w:tcPr>
+            <w:tcW w:w="336" w:type="pct"/>
+            <w:shd w:val="clear" w:color="auto" w:fill="808080" w:themeFill="background1" w:themeFillShade="80"/>
+            <w:noWrap/>
+            <w:vAlign w:val="center"/>
+            <w:hideMark/>
+          </w:tcPr>
+          <w:p>
+            <w:pPr>
+              <w:jc w:val="center"/>
+              <w:rPr>
+                <w:rFonts w:ascii="Calibri" w:eastAsia="Times New Roman" w:hAnsi="Calibri" w:cs="Calibri"/>
+                <w:color w:val="FFFFFF" w:themeColor="background1"/>
+              </w:rPr>
+            </w:pPr>
+          </w:p>
+        </w:tc>
+        <w:tc>
+          <w:tcPr>
+            <w:tcW w:w="336" w:type="pct"/>
+            <w:shd w:val="clear" w:color="auto" w:fill="808080" w:themeFill="background1" w:themeFillShade="80"/>
             <w:noWrap/>
             <w:vAlign w:val="center"/>
             <w:hideMark/>
@@ -2757,6 +2793,40 @@
         <w:tc>
           <w:tcPr>
             <w:tcW w:w="336" w:type="pct"/>
+            <w:shd w:val="clear" w:color="auto" w:fill="808080" w:themeFill="background1" w:themeFillShade="80"/>
+            <w:noWrap/>
+            <w:vAlign w:val="center"/>
+          </w:tcPr>
+          <w:p>
+            <w:pPr>
+              <w:jc w:val="center"/>
+              <w:rPr>
+                <w:rFonts w:ascii="Calibri" w:eastAsia="Times New Roman" w:hAnsi="Calibri" w:cs="Calibri"/>
+                <w:color w:val="FFFFFF" w:themeColor="background1"/>
+              </w:rPr>
+            </w:pPr>
+          </w:p>
+        </w:tc>
+        <w:tc>
+          <w:tcPr>
+            <w:tcW w:w="336" w:type="pct"/>
+            <w:shd w:val="clear" w:color="auto" w:fill="808080" w:themeFill="background1" w:themeFillShade="80"/>
+            <w:noWrap/>
+            <w:vAlign w:val="center"/>
+          </w:tcPr>
+          <w:p>
+            <w:pPr>
+              <w:jc w:val="center"/>
+              <w:rPr>
+                <w:rFonts w:ascii="Calibri" w:eastAsia="Times New Roman" w:hAnsi="Calibri" w:cs="Calibri"/>
+                <w:color w:val="FFFFFF" w:themeColor="background1"/>
+              </w:rPr>
+            </w:pPr>
+          </w:p>
+        </w:tc>
+        <w:tc>
+          <w:tcPr>
+            <w:tcW w:w="336" w:type="pct"/>
             <w:shd w:val="clear" w:color="auto" w:fill="FFFFFF" w:themeFill="background1"/>
             <w:noWrap/>
             <w:vAlign w:val="center"/>
@@ -2774,6 +2844,23 @@
         <w:tc>
           <w:tcPr>
             <w:tcW w:w="336" w:type="pct"/>
+            <w:shd w:val="clear" w:color="auto" w:fill="808080" w:themeFill="background1" w:themeFillShade="80"/>
+            <w:noWrap/>
+            <w:vAlign w:val="center"/>
+          </w:tcPr>
+          <w:p>
+            <w:pPr>
+              <w:jc w:val="center"/>
+              <w:rPr>
+                <w:rFonts w:ascii="Calibri" w:eastAsia="Times New Roman" w:hAnsi="Calibri" w:cs="Calibri"/>
+                <w:color w:val="FFFFFF" w:themeColor="background1"/>
+              </w:rPr>
+            </w:pPr>
+          </w:p>
+        </w:tc>
+        <w:tc>
+          <w:tcPr>
+            <w:tcW w:w="336" w:type="pct"/>
             <w:shd w:val="clear" w:color="auto" w:fill="FFFFFF" w:themeFill="background1"/>
             <w:noWrap/>
             <w:vAlign w:val="center"/>
@@ -2791,109 +2878,58 @@
         <w:tc>
           <w:tcPr>
             <w:tcW w:w="336" w:type="pct"/>
-            <w:shd w:val="clear" w:color="auto" w:fill="FFFFFF" w:themeFill="background1"/>
-            <w:noWrap/>
-            <w:vAlign w:val="center"/>
-          </w:tcPr>
-          <w:p>
-            <w:pPr>
-              <w:jc w:val="center"/>
-              <w:rPr>
-                <w:rFonts w:ascii="Calibri" w:eastAsia="Times New Roman" w:hAnsi="Calibri" w:cs="Calibri"/>
-                <w:color w:val="FFFFFF" w:themeColor="background1"/>
-              </w:rPr>
-            </w:pPr>
-          </w:p>
-        </w:tc>
-        <w:tc>
-          <w:tcPr>
-            <w:tcW w:w="336" w:type="pct"/>
-            <w:shd w:val="clear" w:color="auto" w:fill="FFFFFF" w:themeFill="background1"/>
-            <w:noWrap/>
-            <w:vAlign w:val="center"/>
-          </w:tcPr>
-          <w:p>
-            <w:pPr>
-              <w:jc w:val="center"/>
-              <w:rPr>
-                <w:rFonts w:ascii="Calibri" w:eastAsia="Times New Roman" w:hAnsi="Calibri" w:cs="Calibri"/>
-                <w:color w:val="FFFFFF" w:themeColor="background1"/>
-              </w:rPr>
-            </w:pPr>
-          </w:p>
-        </w:tc>
-        <w:tc>
-          <w:tcPr>
-            <w:tcW w:w="336" w:type="pct"/>
-            <w:shd w:val="clear" w:color="auto" w:fill="FFFFFF" w:themeFill="background1"/>
-            <w:noWrap/>
-            <w:vAlign w:val="center"/>
-          </w:tcPr>
-          <w:p>
-            <w:pPr>
-              <w:jc w:val="center"/>
-              <w:rPr>
-                <w:rFonts w:ascii="Calibri" w:eastAsia="Times New Roman" w:hAnsi="Calibri" w:cs="Calibri"/>
-                <w:color w:val="FFFFFF" w:themeColor="background1"/>
-              </w:rPr>
-            </w:pPr>
-          </w:p>
-        </w:tc>
-        <w:tc>
-          <w:tcPr>
-            <w:tcW w:w="336" w:type="pct"/>
-            <w:shd w:val="clear" w:color="auto" w:fill="FFFFFF" w:themeFill="background1"/>
-            <w:noWrap/>
-            <w:vAlign w:val="center"/>
-          </w:tcPr>
-          <w:p>
-            <w:pPr>
-              <w:jc w:val="center"/>
-              <w:rPr>
-                <w:rFonts w:ascii="Calibri" w:eastAsia="Times New Roman" w:hAnsi="Calibri" w:cs="Calibri"/>
-                <w:color w:val="FFFFFF" w:themeColor="background1"/>
-              </w:rPr>
-            </w:pPr>
-          </w:p>
-        </w:tc>
-        <w:tc>
-          <w:tcPr>
-            <w:tcW w:w="336" w:type="pct"/>
-            <w:shd w:val="clear" w:color="auto" w:fill="FFFFFF" w:themeFill="background1"/>
-            <w:noWrap/>
-            <w:vAlign w:val="center"/>
-          </w:tcPr>
-          <w:p>
-            <w:pPr>
-              <w:jc w:val="center"/>
-              <w:rPr>
-                <w:rFonts w:ascii="Calibri" w:eastAsia="Times New Roman" w:hAnsi="Calibri" w:cs="Calibri"/>
-                <w:color w:val="FFFFFF" w:themeColor="background1"/>
-              </w:rPr>
-            </w:pPr>
-          </w:p>
-        </w:tc>
-        <w:tc>
-          <w:tcPr>
-            <w:tcW w:w="336" w:type="pct"/>
-            <w:shd w:val="clear" w:color="auto" w:fill="FFFFFF" w:themeFill="background1"/>
-            <w:noWrap/>
-            <w:vAlign w:val="center"/>
-          </w:tcPr>
-          <w:p>
-            <w:pPr>
-              <w:jc w:val="center"/>
-              <w:rPr>
-                <w:rFonts w:ascii="Calibri" w:eastAsia="Times New Roman" w:hAnsi="Calibri" w:cs="Calibri"/>
-                <w:color w:val="FFFFFF" w:themeColor="background1"/>
-              </w:rPr>
-            </w:pPr>
-          </w:p>
-        </w:tc>
-        <w:tc>
-          <w:tcPr>
-            <w:tcW w:w="336" w:type="pct"/>
-            <w:shd w:val="clear" w:color="auto" w:fill="FFFFFF" w:themeFill="background1"/>
+            <w:shd w:val="clear" w:color="auto" w:fill="808080" w:themeFill="background1" w:themeFillShade="80"/>
+            <w:noWrap/>
+            <w:vAlign w:val="center"/>
+          </w:tcPr>
+          <w:p>
+            <w:pPr>
+              <w:jc w:val="center"/>
+              <w:rPr>
+                <w:rFonts w:ascii="Calibri" w:eastAsia="Times New Roman" w:hAnsi="Calibri" w:cs="Calibri"/>
+                <w:color w:val="FFFFFF" w:themeColor="background1"/>
+              </w:rPr>
+            </w:pPr>
+          </w:p>
+        </w:tc>
+        <w:tc>
+          <w:tcPr>
+            <w:tcW w:w="336" w:type="pct"/>
+            <w:shd w:val="clear" w:color="auto" w:fill="808080" w:themeFill="background1" w:themeFillShade="80"/>
+            <w:noWrap/>
+            <w:vAlign w:val="center"/>
+          </w:tcPr>
+          <w:p>
+            <w:pPr>
+              <w:jc w:val="center"/>
+              <w:rPr>
+                <w:rFonts w:ascii="Calibri" w:eastAsia="Times New Roman" w:hAnsi="Calibri" w:cs="Calibri"/>
+                <w:color w:val="FFFFFF" w:themeColor="background1"/>
+              </w:rPr>
+            </w:pPr>
+          </w:p>
+        </w:tc>
+        <w:tc>
+          <w:tcPr>
+            <w:tcW w:w="336" w:type="pct"/>
+            <w:shd w:val="clear" w:color="auto" w:fill="808080" w:themeFill="background1" w:themeFillShade="80"/>
+            <w:noWrap/>
+            <w:vAlign w:val="center"/>
+          </w:tcPr>
+          <w:p>
+            <w:pPr>
+              <w:jc w:val="center"/>
+              <w:rPr>
+                <w:rFonts w:ascii="Calibri" w:eastAsia="Times New Roman" w:hAnsi="Calibri" w:cs="Calibri"/>
+                <w:color w:val="FFFFFF" w:themeColor="background1"/>
+              </w:rPr>
+            </w:pPr>
+          </w:p>
+        </w:tc>
+        <w:tc>
+          <w:tcPr>
+            <w:tcW w:w="336" w:type="pct"/>
+            <w:shd w:val="clear" w:color="auto" w:fill="808080" w:themeFill="background1" w:themeFillShade="80"/>
             <w:noWrap/>
             <w:vAlign w:val="center"/>
           </w:tcPr>
@@ -2958,6 +2994,40 @@
         <w:tc>
           <w:tcPr>
             <w:tcW w:w="336" w:type="pct"/>
+            <w:shd w:val="clear" w:color="auto" w:fill="808080" w:themeFill="background1" w:themeFillShade="80"/>
+            <w:noWrap/>
+            <w:vAlign w:val="center"/>
+          </w:tcPr>
+          <w:p>
+            <w:pPr>
+              <w:jc w:val="center"/>
+              <w:rPr>
+                <w:rFonts w:ascii="Calibri" w:eastAsia="Times New Roman" w:hAnsi="Calibri" w:cs="Calibri"/>
+                <w:color w:val="FFFFFF" w:themeColor="background1"/>
+              </w:rPr>
+            </w:pPr>
+          </w:p>
+        </w:tc>
+        <w:tc>
+          <w:tcPr>
+            <w:tcW w:w="336" w:type="pct"/>
+            <w:shd w:val="clear" w:color="auto" w:fill="808080" w:themeFill="background1" w:themeFillShade="80"/>
+            <w:noWrap/>
+            <w:vAlign w:val="center"/>
+          </w:tcPr>
+          <w:p>
+            <w:pPr>
+              <w:jc w:val="center"/>
+              <w:rPr>
+                <w:rFonts w:ascii="Calibri" w:eastAsia="Times New Roman" w:hAnsi="Calibri" w:cs="Calibri"/>
+                <w:color w:val="FFFFFF" w:themeColor="background1"/>
+              </w:rPr>
+            </w:pPr>
+          </w:p>
+        </w:tc>
+        <w:tc>
+          <w:tcPr>
+            <w:tcW w:w="336" w:type="pct"/>
             <w:shd w:val="clear" w:color="auto" w:fill="FFFFFF" w:themeFill="background1"/>
             <w:noWrap/>
             <w:vAlign w:val="center"/>
@@ -2975,6 +3045,23 @@
         <w:tc>
           <w:tcPr>
             <w:tcW w:w="336" w:type="pct"/>
+            <w:shd w:val="clear" w:color="auto" w:fill="808080" w:themeFill="background1" w:themeFillShade="80"/>
+            <w:noWrap/>
+            <w:vAlign w:val="center"/>
+          </w:tcPr>
+          <w:p>
+            <w:pPr>
+              <w:jc w:val="center"/>
+              <w:rPr>
+                <w:rFonts w:ascii="Calibri" w:eastAsia="Times New Roman" w:hAnsi="Calibri" w:cs="Calibri"/>
+                <w:color w:val="FFFFFF" w:themeColor="background1"/>
+              </w:rPr>
+            </w:pPr>
+          </w:p>
+        </w:tc>
+        <w:tc>
+          <w:tcPr>
+            <w:tcW w:w="336" w:type="pct"/>
             <w:shd w:val="clear" w:color="auto" w:fill="FFFFFF" w:themeFill="background1"/>
             <w:noWrap/>
             <w:vAlign w:val="center"/>
@@ -2992,109 +3079,60 @@
         <w:tc>
           <w:tcPr>
             <w:tcW w:w="336" w:type="pct"/>
-            <w:shd w:val="clear" w:color="auto" w:fill="FFFFFF" w:themeFill="background1"/>
-            <w:noWrap/>
-            <w:vAlign w:val="center"/>
-          </w:tcPr>
-          <w:p>
-            <w:pPr>
-              <w:jc w:val="center"/>
-              <w:rPr>
-                <w:rFonts w:ascii="Calibri" w:eastAsia="Times New Roman" w:hAnsi="Calibri" w:cs="Calibri"/>
-                <w:color w:val="FFFFFF" w:themeColor="background1"/>
-              </w:rPr>
-            </w:pPr>
-          </w:p>
-        </w:tc>
-        <w:tc>
-          <w:tcPr>
-            <w:tcW w:w="336" w:type="pct"/>
-            <w:shd w:val="clear" w:color="auto" w:fill="FFFFFF" w:themeFill="background1"/>
-            <w:noWrap/>
-            <w:vAlign w:val="center"/>
-          </w:tcPr>
-          <w:p>
-            <w:pPr>
-              <w:jc w:val="center"/>
-              <w:rPr>
-                <w:rFonts w:ascii="Calibri" w:eastAsia="Times New Roman" w:hAnsi="Calibri" w:cs="Calibri"/>
-                <w:color w:val="FFFFFF" w:themeColor="background1"/>
-              </w:rPr>
-            </w:pPr>
-          </w:p>
-        </w:tc>
-        <w:tc>
-          <w:tcPr>
-            <w:tcW w:w="336" w:type="pct"/>
-            <w:shd w:val="clear" w:color="auto" w:fill="FFFFFF" w:themeFill="background1"/>
-            <w:noWrap/>
-            <w:vAlign w:val="center"/>
-          </w:tcPr>
-          <w:p>
-            <w:pPr>
-              <w:jc w:val="center"/>
-              <w:rPr>
-                <w:rFonts w:ascii="Calibri" w:eastAsia="Times New Roman" w:hAnsi="Calibri" w:cs="Calibri"/>
-                <w:color w:val="FFFFFF" w:themeColor="background1"/>
-              </w:rPr>
-            </w:pPr>
-          </w:p>
-        </w:tc>
-        <w:tc>
-          <w:tcPr>
-            <w:tcW w:w="336" w:type="pct"/>
-            <w:shd w:val="clear" w:color="auto" w:fill="FFFFFF" w:themeFill="background1"/>
-            <w:noWrap/>
-            <w:vAlign w:val="center"/>
-          </w:tcPr>
-          <w:p>
-            <w:pPr>
-              <w:jc w:val="center"/>
-              <w:rPr>
-                <w:rFonts w:ascii="Calibri" w:eastAsia="Times New Roman" w:hAnsi="Calibri" w:cs="Calibri"/>
-                <w:color w:val="FFFFFF" w:themeColor="background1"/>
-              </w:rPr>
-            </w:pPr>
-          </w:p>
-        </w:tc>
-        <w:tc>
-          <w:tcPr>
-            <w:tcW w:w="336" w:type="pct"/>
-            <w:shd w:val="clear" w:color="auto" w:fill="FFFFFF" w:themeFill="background1"/>
-            <w:noWrap/>
-            <w:vAlign w:val="center"/>
-          </w:tcPr>
-          <w:p>
-            <w:pPr>
-              <w:jc w:val="center"/>
-              <w:rPr>
-                <w:rFonts w:ascii="Calibri" w:eastAsia="Times New Roman" w:hAnsi="Calibri" w:cs="Calibri"/>
-                <w:color w:val="FFFFFF" w:themeColor="background1"/>
-              </w:rPr>
-            </w:pPr>
-          </w:p>
-        </w:tc>
-        <w:tc>
-          <w:tcPr>
-            <w:tcW w:w="336" w:type="pct"/>
-            <w:shd w:val="clear" w:color="auto" w:fill="FFFFFF" w:themeFill="background1"/>
-            <w:noWrap/>
-            <w:vAlign w:val="center"/>
-          </w:tcPr>
-          <w:p>
-            <w:pPr>
-              <w:jc w:val="center"/>
-              <w:rPr>
-                <w:rFonts w:ascii="Calibri" w:eastAsia="Times New Roman" w:hAnsi="Calibri" w:cs="Calibri"/>
-                <w:color w:val="FFFFFF" w:themeColor="background1"/>
-              </w:rPr>
-            </w:pPr>
-          </w:p>
-        </w:tc>
-        <w:tc>
-          <w:tcPr>
-            <w:tcW w:w="336" w:type="pct"/>
-            <w:shd w:val="clear" w:color="auto" w:fill="FFFFFF" w:themeFill="background1"/>
+            <w:shd w:val="clear" w:color="auto" w:fill="808080" w:themeFill="background1" w:themeFillShade="80"/>
+            <w:noWrap/>
+            <w:vAlign w:val="center"/>
+          </w:tcPr>
+          <w:p>
+            <w:pPr>
+              <w:jc w:val="center"/>
+              <w:rPr>
+                <w:rFonts w:ascii="Calibri" w:eastAsia="Times New Roman" w:hAnsi="Calibri" w:cs="Calibri"/>
+                <w:color w:val="FFFFFF" w:themeColor="background1"/>
+              </w:rPr>
+            </w:pPr>
+          </w:p>
+        </w:tc>
+        <w:tc>
+          <w:tcPr>
+            <w:tcW w:w="336" w:type="pct"/>
+            <w:shd w:val="clear" w:color="auto" w:fill="808080" w:themeFill="background1" w:themeFillShade="80"/>
+            <w:noWrap/>
+            <w:vAlign w:val="center"/>
+          </w:tcPr>
+          <w:p>
+            <w:pPr>
+              <w:jc w:val="center"/>
+              <w:rPr>
+                <w:rFonts w:ascii="Calibri" w:eastAsia="Times New Roman" w:hAnsi="Calibri" w:cs="Calibri"/>
+                <w:color w:val="FFFFFF" w:themeColor="background1"/>
+              </w:rPr>
+            </w:pPr>
+            <w:bookmarkStart w:id="0" w:name="_GoBack"/>
+            <w:bookmarkEnd w:id="0"/>
+          </w:p>
+        </w:tc>
+        <w:tc>
+          <w:tcPr>
+            <w:tcW w:w="336" w:type="pct"/>
+            <w:shd w:val="clear" w:color="auto" w:fill="808080" w:themeFill="background1" w:themeFillShade="80"/>
+            <w:noWrap/>
+            <w:vAlign w:val="center"/>
+          </w:tcPr>
+          <w:p>
+            <w:pPr>
+              <w:jc w:val="center"/>
+              <w:rPr>
+                <w:rFonts w:ascii="Calibri" w:eastAsia="Times New Roman" w:hAnsi="Calibri" w:cs="Calibri"/>
+                <w:color w:val="FFFFFF" w:themeColor="background1"/>
+              </w:rPr>
+            </w:pPr>
+          </w:p>
+        </w:tc>
+        <w:tc>
+          <w:tcPr>
+            <w:tcW w:w="336" w:type="pct"/>
+            <w:shd w:val="clear" w:color="auto" w:fill="808080" w:themeFill="background1" w:themeFillShade="80"/>
             <w:noWrap/>
             <w:vAlign w:val="center"/>
           </w:tcPr>
@@ -3152,8 +3190,77 @@
                 <w:b/>
                 <w:color w:val="FFFFFF" w:themeColor="background1"/>
               </w:rPr>
-              <w:t>Tom Vanlaer-McCanna</w:t>
-            </w:r>
+              <w:t xml:space="preserve">Tom </w:t>
+            </w:r>
+            <w:proofErr w:type="spellStart"/>
+            <w:r>
+              <w:rPr>
+                <w:rFonts w:ascii="Calibri" w:eastAsia="Times New Roman" w:hAnsi="Calibri" w:cs="Calibri"/>
+                <w:b/>
+                <w:color w:val="FFFFFF" w:themeColor="background1"/>
+              </w:rPr>
+              <w:t>Vanlaer</w:t>
+            </w:r>
+            <w:proofErr w:type="spellEnd"/>
+            <w:r>
+              <w:rPr>
+                <w:rFonts w:ascii="Calibri" w:eastAsia="Times New Roman" w:hAnsi="Calibri" w:cs="Calibri"/>
+                <w:b/>
+                <w:color w:val="FFFFFF" w:themeColor="background1"/>
+              </w:rPr>
+              <w:t>-McCanna</w:t>
+            </w:r>
+          </w:p>
+        </w:tc>
+        <w:tc>
+          <w:tcPr>
+            <w:tcW w:w="336" w:type="pct"/>
+            <w:shd w:val="clear" w:color="auto" w:fill="808080" w:themeFill="background1" w:themeFillShade="80"/>
+            <w:noWrap/>
+            <w:vAlign w:val="center"/>
+          </w:tcPr>
+          <w:p>
+            <w:pPr>
+              <w:jc w:val="center"/>
+              <w:rPr>
+                <w:rFonts w:ascii="Calibri" w:eastAsia="Times New Roman" w:hAnsi="Calibri" w:cs="Calibri"/>
+                <w:color w:val="FFFFFF" w:themeColor="background1"/>
+              </w:rPr>
+            </w:pPr>
+          </w:p>
+        </w:tc>
+        <w:tc>
+          <w:tcPr>
+            <w:tcW w:w="336" w:type="pct"/>
+            <w:shd w:val="clear" w:color="auto" w:fill="808080" w:themeFill="background1" w:themeFillShade="80"/>
+            <w:noWrap/>
+            <w:vAlign w:val="center"/>
+          </w:tcPr>
+          <w:p>
+            <w:pPr>
+              <w:jc w:val="center"/>
+              <w:rPr>
+                <w:rFonts w:ascii="Calibri" w:eastAsia="Times New Roman" w:hAnsi="Calibri" w:cs="Calibri"/>
+                <w:color w:val="FFFFFF" w:themeColor="background1"/>
+              </w:rPr>
+            </w:pPr>
+          </w:p>
+        </w:tc>
+        <w:tc>
+          <w:tcPr>
+            <w:tcW w:w="336" w:type="pct"/>
+            <w:shd w:val="clear" w:color="auto" w:fill="808080" w:themeFill="background1" w:themeFillShade="80"/>
+            <w:noWrap/>
+            <w:vAlign w:val="center"/>
+          </w:tcPr>
+          <w:p>
+            <w:pPr>
+              <w:jc w:val="center"/>
+              <w:rPr>
+                <w:rFonts w:ascii="Calibri" w:eastAsia="Times New Roman" w:hAnsi="Calibri" w:cs="Calibri"/>
+                <w:color w:val="FFFFFF" w:themeColor="background1"/>
+              </w:rPr>
+            </w:pPr>
           </w:p>
         </w:tc>
         <w:tc>
@@ -3193,92 +3300,41 @@
         <w:tc>
           <w:tcPr>
             <w:tcW w:w="336" w:type="pct"/>
-            <w:shd w:val="clear" w:color="auto" w:fill="FFFFFF" w:themeFill="background1"/>
-            <w:noWrap/>
-            <w:vAlign w:val="center"/>
-          </w:tcPr>
-          <w:p>
-            <w:pPr>
-              <w:jc w:val="center"/>
-              <w:rPr>
-                <w:rFonts w:ascii="Calibri" w:eastAsia="Times New Roman" w:hAnsi="Calibri" w:cs="Calibri"/>
-                <w:color w:val="FFFFFF" w:themeColor="background1"/>
-              </w:rPr>
-            </w:pPr>
-          </w:p>
-        </w:tc>
-        <w:tc>
-          <w:tcPr>
-            <w:tcW w:w="336" w:type="pct"/>
-            <w:shd w:val="clear" w:color="auto" w:fill="FFFFFF" w:themeFill="background1"/>
-            <w:noWrap/>
-            <w:vAlign w:val="center"/>
-          </w:tcPr>
-          <w:p>
-            <w:pPr>
-              <w:jc w:val="center"/>
-              <w:rPr>
-                <w:rFonts w:ascii="Calibri" w:eastAsia="Times New Roman" w:hAnsi="Calibri" w:cs="Calibri"/>
-                <w:color w:val="FFFFFF" w:themeColor="background1"/>
-              </w:rPr>
-            </w:pPr>
-          </w:p>
-        </w:tc>
-        <w:tc>
-          <w:tcPr>
-            <w:tcW w:w="336" w:type="pct"/>
-            <w:shd w:val="clear" w:color="auto" w:fill="FFFFFF" w:themeFill="background1"/>
-            <w:noWrap/>
-            <w:vAlign w:val="center"/>
-          </w:tcPr>
-          <w:p>
-            <w:pPr>
-              <w:jc w:val="center"/>
-              <w:rPr>
-                <w:rFonts w:ascii="Calibri" w:eastAsia="Times New Roman" w:hAnsi="Calibri" w:cs="Calibri"/>
-                <w:color w:val="FFFFFF" w:themeColor="background1"/>
-              </w:rPr>
-            </w:pPr>
-          </w:p>
-        </w:tc>
-        <w:tc>
-          <w:tcPr>
-            <w:tcW w:w="336" w:type="pct"/>
-            <w:shd w:val="clear" w:color="auto" w:fill="FFFFFF" w:themeFill="background1"/>
-            <w:noWrap/>
-            <w:vAlign w:val="center"/>
-          </w:tcPr>
-          <w:p>
-            <w:pPr>
-              <w:jc w:val="center"/>
-              <w:rPr>
-                <w:rFonts w:ascii="Calibri" w:eastAsia="Times New Roman" w:hAnsi="Calibri" w:cs="Calibri"/>
-                <w:color w:val="FFFFFF" w:themeColor="background1"/>
-              </w:rPr>
-            </w:pPr>
-          </w:p>
-        </w:tc>
-        <w:tc>
-          <w:tcPr>
-            <w:tcW w:w="336" w:type="pct"/>
-            <w:shd w:val="clear" w:color="auto" w:fill="FFFFFF" w:themeFill="background1"/>
-            <w:noWrap/>
-            <w:vAlign w:val="center"/>
-          </w:tcPr>
-          <w:p>
-            <w:pPr>
-              <w:jc w:val="center"/>
-              <w:rPr>
-                <w:rFonts w:ascii="Calibri" w:eastAsia="Times New Roman" w:hAnsi="Calibri" w:cs="Calibri"/>
-                <w:color w:val="FFFFFF" w:themeColor="background1"/>
-              </w:rPr>
-            </w:pPr>
-          </w:p>
-        </w:tc>
-        <w:tc>
-          <w:tcPr>
-            <w:tcW w:w="336" w:type="pct"/>
-            <w:shd w:val="clear" w:color="auto" w:fill="FFFFFF" w:themeFill="background1"/>
+            <w:shd w:val="clear" w:color="auto" w:fill="808080" w:themeFill="background1" w:themeFillShade="80"/>
+            <w:noWrap/>
+            <w:vAlign w:val="center"/>
+          </w:tcPr>
+          <w:p>
+            <w:pPr>
+              <w:jc w:val="center"/>
+              <w:rPr>
+                <w:rFonts w:ascii="Calibri" w:eastAsia="Times New Roman" w:hAnsi="Calibri" w:cs="Calibri"/>
+                <w:color w:val="FFFFFF" w:themeColor="background1"/>
+              </w:rPr>
+            </w:pPr>
+          </w:p>
+        </w:tc>
+        <w:tc>
+          <w:tcPr>
+            <w:tcW w:w="336" w:type="pct"/>
+            <w:shd w:val="clear" w:color="auto" w:fill="808080" w:themeFill="background1" w:themeFillShade="80"/>
+            <w:noWrap/>
+            <w:vAlign w:val="center"/>
+          </w:tcPr>
+          <w:p>
+            <w:pPr>
+              <w:jc w:val="center"/>
+              <w:rPr>
+                <w:rFonts w:ascii="Calibri" w:eastAsia="Times New Roman" w:hAnsi="Calibri" w:cs="Calibri"/>
+                <w:color w:val="FFFFFF" w:themeColor="background1"/>
+              </w:rPr>
+            </w:pPr>
+          </w:p>
+        </w:tc>
+        <w:tc>
+          <w:tcPr>
+            <w:tcW w:w="336" w:type="pct"/>
+            <w:shd w:val="clear" w:color="auto" w:fill="808080" w:themeFill="background1" w:themeFillShade="80"/>
             <w:noWrap/>
             <w:vAlign w:val="center"/>
           </w:tcPr>
@@ -3381,7 +3437,14 @@
                 <w:rFonts w:ascii="Calibri" w:eastAsia="Times New Roman" w:hAnsi="Calibri" w:cs="Calibri"/>
                 <w:color w:val="000000"/>
               </w:rPr>
-              <w:t>00%</w:t>
+              <w:t>100</w:t>
+            </w:r>
+            <w:r>
+              <w:rPr>
+                <w:rFonts w:ascii="Calibri" w:eastAsia="Times New Roman" w:hAnsi="Calibri" w:cs="Calibri"/>
+                <w:color w:val="000000"/>
+              </w:rPr>
+              <w:t>%</w:t>
             </w:r>
           </w:p>
         </w:tc>
@@ -3401,6 +3464,13 @@
                 <w:color w:val="000000"/>
               </w:rPr>
             </w:pPr>
+            <w:r>
+              <w:rPr>
+                <w:rFonts w:ascii="Calibri" w:eastAsia="Times New Roman" w:hAnsi="Calibri" w:cs="Calibri"/>
+                <w:color w:val="000000"/>
+              </w:rPr>
+              <w:t>10</w:t>
+            </w:r>
             <w:r>
               <w:rPr>
                 <w:rFonts w:ascii="Calibri" w:eastAsia="Times New Roman" w:hAnsi="Calibri" w:cs="Calibri"/>
@@ -3616,6 +3686,9 @@
           <w:numId w:val="4"/>
         </w:numPr>
       </w:pPr>
+      <w:r>
+        <w:t xml:space="preserve"> Complete Task Delivery Form</w:t>
+      </w:r>
     </w:p>
     <w:p>
       <w:pPr>
@@ -3625,6 +3698,93 @@
           <w:numId w:val="4"/>
         </w:numPr>
       </w:pPr>
+      <w:r>
+        <w:t>Update Gantt chart</w:t>
+      </w:r>
+    </w:p>
+    <w:p>
+      <w:pPr>
+        <w:pStyle w:val="ListParagraph"/>
+        <w:numPr>
+          <w:ilvl w:val="0"/>
+          <w:numId w:val="4"/>
+        </w:numPr>
+      </w:pPr>
+      <w:r>
+        <w:t xml:space="preserve"> Complete functionality of Customer</w:t>
+      </w:r>
+    </w:p>
+    <w:p>
+      <w:pPr>
+        <w:pStyle w:val="ListParagraph"/>
+        <w:numPr>
+          <w:ilvl w:val="0"/>
+          <w:numId w:val="4"/>
+        </w:numPr>
+      </w:pPr>
+      <w:r>
+        <w:t>Complete functionality of Driver</w:t>
+      </w:r>
+    </w:p>
+    <w:p>
+      <w:pPr>
+        <w:pStyle w:val="ListParagraph"/>
+        <w:numPr>
+          <w:ilvl w:val="0"/>
+          <w:numId w:val="4"/>
+        </w:numPr>
+      </w:pPr>
+      <w:r>
+        <w:t xml:space="preserve"> Complete functionality of Admin</w:t>
+      </w:r>
+    </w:p>
+    <w:p>
+      <w:pPr>
+        <w:pStyle w:val="ListParagraph"/>
+        <w:numPr>
+          <w:ilvl w:val="0"/>
+          <w:numId w:val="4"/>
+        </w:numPr>
+      </w:pPr>
+      <w:r>
+        <w:t>Weekly sprint review</w:t>
+      </w:r>
+    </w:p>
+    <w:p>
+      <w:pPr>
+        <w:pStyle w:val="ListParagraph"/>
+        <w:numPr>
+          <w:ilvl w:val="0"/>
+          <w:numId w:val="4"/>
+        </w:numPr>
+      </w:pPr>
+      <w:r>
+        <w:t>Complete Sprint presentation</w:t>
+      </w:r>
+    </w:p>
+    <w:p>
+      <w:pPr>
+        <w:pStyle w:val="ListParagraph"/>
+        <w:numPr>
+          <w:ilvl w:val="0"/>
+          <w:numId w:val="4"/>
+        </w:numPr>
+      </w:pPr>
+      <w:r>
+        <w:t>Test respective module</w:t>
+      </w:r>
+    </w:p>
+    <w:p>
+      <w:pPr>
+        <w:pStyle w:val="ListParagraph"/>
+        <w:numPr>
+          <w:ilvl w:val="0"/>
+          <w:numId w:val="4"/>
+        </w:numPr>
+      </w:pPr>
+      <w:r>
+        <w:t xml:space="preserve"> Handle session timeout</w:t>
+      </w:r>
     </w:p>
     <w:p/>
     <w:p>
@@ -4415,8 +4575,18 @@
                 <w:b/>
                 <w:color w:val="FFFFFF" w:themeColor="background1"/>
               </w:rPr>
-              <w:t>Jonas Arud</w:t>
-            </w:r>
+              <w:t xml:space="preserve">Jonas </w:t>
+            </w:r>
+            <w:proofErr w:type="spellStart"/>
+            <w:r>
+              <w:rPr>
+                <w:rFonts w:ascii="Calibri" w:eastAsia="Times New Roman" w:hAnsi="Calibri" w:cs="Calibri"/>
+                <w:b/>
+                <w:color w:val="FFFFFF" w:themeColor="background1"/>
+              </w:rPr>
+              <w:t>Arud</w:t>
+            </w:r>
+            <w:proofErr w:type="spellEnd"/>
           </w:p>
         </w:tc>
         <w:tc>
@@ -5027,7 +5197,25 @@
                 <w:b/>
                 <w:color w:val="FFFFFF" w:themeColor="background1"/>
               </w:rPr>
-              <w:t>Tom Vanlaer-McCanna</w:t>
+              <w:t xml:space="preserve">Tom </w:t>
+            </w:r>
+            <w:proofErr w:type="spellStart"/>
+            <w:r>
+              <w:rPr>
+                <w:rFonts w:ascii="Calibri" w:eastAsia="Times New Roman" w:hAnsi="Calibri" w:cs="Calibri"/>
+                <w:b/>
+                <w:color w:val="FFFFFF" w:themeColor="background1"/>
+              </w:rPr>
+              <w:t>Vanlaer</w:t>
+            </w:r>
+            <w:proofErr w:type="spellEnd"/>
+            <w:r>
+              <w:rPr>
+                <w:rFonts w:ascii="Calibri" w:eastAsia="Times New Roman" w:hAnsi="Calibri" w:cs="Calibri"/>
+                <w:b/>
+                <w:color w:val="FFFFFF" w:themeColor="background1"/>
+              </w:rPr>
+              <w:t>-McCanna</w:t>
             </w:r>
           </w:p>
         </w:tc>

</xml_diff>